<commit_message>
Updated documentation and ESP debugger
Fully connected ESP8266.
</commit_message>
<xml_diff>
--- a/QP Notes and Documentation.docx
+++ b/QP Notes and Documentation.docx
@@ -736,19 +736,7 @@
           <w:rPr>
             <w:rStyle w:val="Hyperlink"/>
           </w:rPr>
-          <w:t>h</w:t>
-        </w:r>
-        <w:r>
-          <w:rPr>
-            <w:rStyle w:val="Hyperlink"/>
-          </w:rPr>
-          <w:t>t</w:t>
-        </w:r>
-        <w:r>
-          <w:rPr>
-            <w:rStyle w:val="Hyperlink"/>
-          </w:rPr>
-          <w:t>tp://www.instructables.com/id/Making-ESP8266-01-module-breadboard-friendly/</w:t>
+          <w:t>http://www.instructables.com/id/Making-ESP8266-01-module-breadboard-friendly/</w:t>
         </w:r>
       </w:hyperlink>
     </w:p>
@@ -864,30 +852,67 @@
       <w:pPr>
         <w:spacing w:line="240" w:lineRule="auto"/>
       </w:pPr>
+    </w:p>
+    <w:p>
+      <w:pPr>
+        <w:spacing w:line="240" w:lineRule="auto"/>
+      </w:pPr>
+      <w:r>
+        <w:t>Supplie</w:t>
+      </w:r>
+      <w:r>
+        <w:t>s</w:t>
+      </w:r>
+      <w:r>
+        <w:t xml:space="preserve"> needed:</w:t>
+      </w:r>
+    </w:p>
+    <w:p>
+      <w:pPr>
+        <w:spacing w:line="240" w:lineRule="auto"/>
+      </w:pPr>
+      <w:r>
+        <w:t>Jumper wires</w:t>
+      </w:r>
+    </w:p>
+    <w:p>
+      <w:pPr>
+        <w:spacing w:line="240" w:lineRule="auto"/>
+      </w:pPr>
+    </w:p>
+    <w:p>
+      <w:pPr>
+        <w:spacing w:line="240" w:lineRule="auto"/>
+      </w:pPr>
+      <w:r>
+        <w:t>5/29/2018</w:t>
+      </w:r>
+    </w:p>
+    <w:p>
+      <w:pPr>
+        <w:spacing w:line="240" w:lineRule="auto"/>
+      </w:pPr>
+      <w:r>
+        <w:t xml:space="preserve">We </w:t>
+      </w:r>
+      <w:proofErr w:type="gramStart"/>
+      <w:r>
+        <w:t>were able to</w:t>
+      </w:r>
+      <w:proofErr w:type="gramEnd"/>
+      <w:r>
+        <w:t xml:space="preserve"> get the ESP8266 connected to the breadboard and have the jumper wires connect the breadboard to the Arduino. </w:t>
+      </w:r>
+    </w:p>
+    <w:p>
+      <w:pPr>
+        <w:spacing w:line="240" w:lineRule="auto"/>
+      </w:pPr>
+      <w:r>
+        <w:t>We faced difficulty in uploading the sketch and identified that the problem was the reset wire. After reinstalling the IDE and reconnecting the reset wire, we were able to successfully upload the sketch and test the program.</w:t>
+      </w:r>
       <w:bookmarkStart w:id="0" w:name="_GoBack"/>
       <w:bookmarkEnd w:id="0"/>
-    </w:p>
-    <w:p>
-      <w:pPr>
-        <w:spacing w:line="240" w:lineRule="auto"/>
-      </w:pPr>
-      <w:r>
-        <w:t>Supplie</w:t>
-      </w:r>
-      <w:r>
-        <w:t>s</w:t>
-      </w:r>
-      <w:r>
-        <w:t xml:space="preserve"> needed:</w:t>
-      </w:r>
-    </w:p>
-    <w:p>
-      <w:pPr>
-        <w:spacing w:line="240" w:lineRule="auto"/>
-      </w:pPr>
-      <w:r>
-        <w:t>Jumper wires</w:t>
-      </w:r>
     </w:p>
     <w:sectPr>
       <w:pgSz w:w="12240" w:h="15840"/>

</xml_diff>

<commit_message>
test_esp_blink and update documentation
working wifi and blink (for a split second)
</commit_message>
<xml_diff>
--- a/QP Notes and Documentation.docx
+++ b/QP Notes and Documentation.docx
@@ -813,6 +813,131 @@
       <w:r>
         <w:t>the Arduino + ESP8266 to wifi and the actual Blynk application.</w:t>
       </w:r>
+    </w:p>
+    <w:p>
+      <w:pPr>
+        <w:spacing w:line="240" w:lineRule="auto"/>
+      </w:pPr>
+    </w:p>
+    <w:p>
+      <w:pPr>
+        <w:spacing w:line="240" w:lineRule="auto"/>
+      </w:pPr>
+      <w:r>
+        <w:t>5/31/2018</w:t>
+      </w:r>
+    </w:p>
+    <w:p>
+      <w:pPr>
+        <w:spacing w:line="240" w:lineRule="auto"/>
+      </w:pPr>
+      <w:r>
+        <w:t>Today we tried to fix the connection between the ESP and Blynk to no avail. The assumed issue is the power source, so we will try to provide power to the ESP without using the 3.3v pin from the Arduino.</w:t>
+      </w:r>
+    </w:p>
+    <w:p>
+      <w:pPr>
+        <w:spacing w:line="240" w:lineRule="auto"/>
+      </w:pPr>
+      <w:r>
+        <w:lastRenderedPageBreak/>
+        <w:t>6/1/2018</w:t>
+      </w:r>
+    </w:p>
+    <w:p>
+      <w:pPr>
+        <w:spacing w:line="240" w:lineRule="auto"/>
+      </w:pPr>
+      <w:r>
+        <w:t>To fix our problem…</w:t>
+      </w:r>
+    </w:p>
+    <w:p>
+      <w:pPr>
+        <w:spacing w:line="240" w:lineRule="auto"/>
+      </w:pPr>
+      <w:r>
+        <w:t>1</w:t>
+      </w:r>
+      <w:r>
+        <w:rPr>
+          <w:vertAlign w:val="superscript"/>
+        </w:rPr>
+        <w:t>st</w:t>
+      </w:r>
+      <w:r>
+        <w:t xml:space="preserve"> approach: We tried to change the power source of the ESP from the 3.3v to 5v pin </w:t>
+      </w:r>
+      <w:r>
+        <w:t>on the Arduino.</w:t>
+      </w:r>
+      <w:r>
+        <w:t xml:space="preserve"> </w:t>
+      </w:r>
+    </w:p>
+    <w:p>
+      <w:pPr>
+        <w:spacing w:line="240" w:lineRule="auto"/>
+      </w:pPr>
+      <w:r>
+        <w:tab/>
+        <w:t xml:space="preserve">Success. </w:t>
+      </w:r>
+      <w:r>
+        <w:t>Using AT+CWMODE to 1</w:t>
+      </w:r>
+    </w:p>
+    <w:p>
+      <w:pPr>
+        <w:spacing w:line="240" w:lineRule="auto"/>
+      </w:pPr>
+      <w:hyperlink r:id="rId17" w:history="1">
+        <w:r>
+          <w:rPr>
+            <w:rStyle w:val="Hyperlink"/>
+          </w:rPr>
+          <w:t>https://medium.com/@cgrant/using-the-esp8266-wifi-module-with-arduino-uno-publishing-to-thingspeak-99fc77122e82</w:t>
+        </w:r>
+      </w:hyperlink>
+    </w:p>
+    <w:p>
+      <w:pPr>
+        <w:spacing w:line="240" w:lineRule="auto"/>
+      </w:pPr>
+      <w:hyperlink r:id="rId18" w:history="1">
+        <w:r>
+          <w:rPr>
+            <w:rStyle w:val="Hyperlink"/>
+          </w:rPr>
+          <w:t>https://www.esp8266.com/viewtopic.php?f=13&amp;t=4246&amp;start=4</w:t>
+        </w:r>
+      </w:hyperlink>
+    </w:p>
+    <w:p>
+      <w:pPr>
+        <w:spacing w:line="240" w:lineRule="auto"/>
+      </w:pPr>
+      <w:r>
+        <w:t>By adding some code into our thing and inserting the AT commands in the setup, we were able to get Blynk to connect for a split second.</w:t>
+      </w:r>
+    </w:p>
+    <w:p>
+      <w:pPr>
+        <w:spacing w:line="240" w:lineRule="auto"/>
+      </w:pPr>
+    </w:p>
+    <w:p>
+      <w:pPr>
+        <w:spacing w:line="240" w:lineRule="auto"/>
+      </w:pPr>
+      <w:r>
+        <w:t>PRGORESSES.</w:t>
+      </w:r>
+    </w:p>
+    <w:p>
+      <w:pPr>
+        <w:spacing w:line="240" w:lineRule="auto"/>
+      </w:pPr>
       <w:bookmarkStart w:id="0" w:name="_GoBack"/>
       <w:bookmarkEnd w:id="0"/>
     </w:p>

</xml_diff>

<commit_message>
Updated documentation for new circuit diagram
</commit_message>
<xml_diff>
--- a/QP Notes and Documentation.docx
+++ b/QP Notes and Documentation.docx
@@ -10,7 +10,15 @@
     <w:p/>
     <w:p>
       <w:r>
-        <w:t>Today, we had a meeting to discuss future plans and how we will make things come to be.</w:t>
+        <w:t xml:space="preserve">Today, we had a meeting to discuss </w:t>
+      </w:r>
+      <w:proofErr w:type="gramStart"/>
+      <w:r>
+        <w:t>future plans</w:t>
+      </w:r>
+      <w:proofErr w:type="gramEnd"/>
+      <w:r>
+        <w:t xml:space="preserve"> and how we will make things come to be.</w:t>
       </w:r>
     </w:p>
     <w:p>
@@ -39,8 +47,21 @@
         </w:numPr>
       </w:pPr>
       <w:r>
-        <w:t>ESP8266 12E WiFi Shield – to connect our Arduino to WiFi</w:t>
-      </w:r>
+        <w:t xml:space="preserve">ESP8266 12E </w:t>
+      </w:r>
+      <w:proofErr w:type="spellStart"/>
+      <w:r>
+        <w:t>WiFi</w:t>
+      </w:r>
+      <w:proofErr w:type="spellEnd"/>
+      <w:r>
+        <w:t xml:space="preserve"> Shield – to connect our Arduino to </w:t>
+      </w:r>
+      <w:proofErr w:type="spellStart"/>
+      <w:r>
+        <w:t>WiFi</w:t>
+      </w:r>
+      <w:proofErr w:type="spellEnd"/>
     </w:p>
     <w:p>
       <w:pPr>
@@ -68,7 +89,15 @@
         </w:numPr>
       </w:pPr>
       <w:r>
-        <w:t>How to connect the ESP8266 12E WiFi Shield to the Arduino…</w:t>
+        <w:t xml:space="preserve">How to connect the ESP8266 12E </w:t>
+      </w:r>
+      <w:proofErr w:type="spellStart"/>
+      <w:r>
+        <w:t>WiFi</w:t>
+      </w:r>
+      <w:proofErr w:type="spellEnd"/>
+      <w:r>
+        <w:t xml:space="preserve"> Shield to the Arduino…</w:t>
       </w:r>
     </w:p>
     <w:p>
@@ -139,7 +168,15 @@
         </w:numPr>
       </w:pPr>
       <w:r>
-        <w:t>Using blynk, updating the values in the application and virtual pins.</w:t>
+        <w:t xml:space="preserve">Using </w:t>
+      </w:r>
+      <w:proofErr w:type="spellStart"/>
+      <w:r>
+        <w:t>blynk</w:t>
+      </w:r>
+      <w:proofErr w:type="spellEnd"/>
+      <w:r>
+        <w:t>, updating the values in the application and virtual pins.</w:t>
       </w:r>
     </w:p>
     <w:p>
@@ -202,7 +239,15 @@
         </w:numPr>
       </w:pPr>
       <w:r>
-        <w:t>Red wire – gnd connective</w:t>
+        <w:t xml:space="preserve">Red wire – </w:t>
+      </w:r>
+      <w:proofErr w:type="spellStart"/>
+      <w:r>
+        <w:t>gnd</w:t>
+      </w:r>
+      <w:proofErr w:type="spellEnd"/>
+      <w:r>
+        <w:t xml:space="preserve"> connective</w:t>
       </w:r>
     </w:p>
     <w:p>
@@ -520,7 +565,15 @@
       </w:pPr>
       <w:r>
         <w:tab/>
-        <w:t>We need to find a way to take a user input from Blynk. This will be for the height of the trash can, from which we will calculate the %fullness.</w:t>
+        <w:t xml:space="preserve">We need to find a way to take a user input from </w:t>
+      </w:r>
+      <w:proofErr w:type="spellStart"/>
+      <w:r>
+        <w:t>Blynk</w:t>
+      </w:r>
+      <w:proofErr w:type="spellEnd"/>
+      <w:r>
+        <w:t>. This will be for the height of the trash can, from which we will calculate the %fullness.</w:t>
       </w:r>
     </w:p>
     <w:p>
@@ -529,7 +582,15 @@
       </w:pPr>
       <w:r>
         <w:tab/>
-        <w:t>We also need to continue soldering and connect the Arduino UNO to WiFi.</w:t>
+        <w:t xml:space="preserve">We also need to continue soldering and connect the Arduino UNO to </w:t>
+      </w:r>
+      <w:proofErr w:type="spellStart"/>
+      <w:r>
+        <w:t>WiFi</w:t>
+      </w:r>
+      <w:proofErr w:type="spellEnd"/>
+      <w:r>
+        <w:t>.</w:t>
       </w:r>
     </w:p>
     <w:p>
@@ -566,15 +627,31 @@
         <w:spacing w:line="240" w:lineRule="auto"/>
       </w:pPr>
       <w:r>
-        <w:t xml:space="preserve">We are going to try connecting the ESP8266-01 Wifi Shield Module to the breadboard to connect to the Arduino instead of soldering it directly. </w:t>
-      </w:r>
-    </w:p>
-    <w:p>
-      <w:pPr>
-        <w:spacing w:line="240" w:lineRule="auto"/>
-      </w:pPr>
-      <w:r>
-        <w:t>Today, I started reading the method of preparing the Wifi Shield to go into the breadboard. I have removed the plastic spacers on the pins of the module.</w:t>
+        <w:t xml:space="preserve">We are going to try connecting the ESP8266-01 </w:t>
+      </w:r>
+      <w:proofErr w:type="spellStart"/>
+      <w:r>
+        <w:t>Wifi</w:t>
+      </w:r>
+      <w:proofErr w:type="spellEnd"/>
+      <w:r>
+        <w:t xml:space="preserve"> Shield Module to the breadboard to connect to the Arduino instead of soldering it directly. </w:t>
+      </w:r>
+    </w:p>
+    <w:p>
+      <w:pPr>
+        <w:spacing w:line="240" w:lineRule="auto"/>
+      </w:pPr>
+      <w:r>
+        <w:t xml:space="preserve">Today, I started reading the method of preparing the </w:t>
+      </w:r>
+      <w:proofErr w:type="spellStart"/>
+      <w:r>
+        <w:t>Wifi</w:t>
+      </w:r>
+      <w:proofErr w:type="spellEnd"/>
+      <w:r>
+        <w:t xml:space="preserve"> Shield to go into the breadboard. I have removed the plastic spacers on the pins of the module.</w:t>
       </w:r>
     </w:p>
     <w:p>
@@ -639,7 +716,15 @@
         <w:spacing w:line="240" w:lineRule="auto"/>
       </w:pPr>
       <w:r>
-        <w:t>We will be using this method to put the Wifi Shield into the breadboard:</w:t>
+        <w:t xml:space="preserve">We will be using this method to put the </w:t>
+      </w:r>
+      <w:proofErr w:type="spellStart"/>
+      <w:r>
+        <w:t>Wifi</w:t>
+      </w:r>
+      <w:proofErr w:type="spellEnd"/>
+      <w:r>
+        <w:t xml:space="preserve"> Shield into the breadboard:</w:t>
       </w:r>
     </w:p>
     <w:p>
@@ -665,7 +750,15 @@
         <w:spacing w:line="240" w:lineRule="auto"/>
       </w:pPr>
       <w:r>
-        <w:t>We will be using this tutorial to test the Wifi Shield:</w:t>
+        <w:t xml:space="preserve">We will be using this tutorial to test the </w:t>
+      </w:r>
+      <w:proofErr w:type="spellStart"/>
+      <w:r>
+        <w:t>Wifi</w:t>
+      </w:r>
+      <w:proofErr w:type="spellEnd"/>
+      <w:r>
+        <w:t xml:space="preserve"> Shield:</w:t>
       </w:r>
     </w:p>
     <w:p>
@@ -687,7 +780,15 @@
       </w:pPr>
       <w:r>
         <w:lastRenderedPageBreak/>
-        <w:t>This is the circuit that I have designed that will use the breadboard to connect to the Arduino uno. The small square on the bottom is the grove ultrasonic ranger.</w:t>
+        <w:t xml:space="preserve">This is the circuit that I have designed that will use the breadboard to connect to the Arduino </w:t>
+      </w:r>
+      <w:proofErr w:type="spellStart"/>
+      <w:r>
+        <w:t>uno</w:t>
+      </w:r>
+      <w:proofErr w:type="spellEnd"/>
+      <w:r>
+        <w:t>. The small square on the bottom is the grove ultrasonic ranger.</w:t>
       </w:r>
       <w:r>
         <w:rPr>
@@ -811,7 +912,23 @@
         <w:t xml:space="preserve">Next issue to resolve: Connecting </w:t>
       </w:r>
       <w:r>
-        <w:t>the Arduino + ESP8266 to wifi and the actual Blynk application.</w:t>
+        <w:t xml:space="preserve">the Arduino + ESP8266 to </w:t>
+      </w:r>
+      <w:proofErr w:type="spellStart"/>
+      <w:r>
+        <w:t>wifi</w:t>
+      </w:r>
+      <w:proofErr w:type="spellEnd"/>
+      <w:r>
+        <w:t xml:space="preserve"> and the actual </w:t>
+      </w:r>
+      <w:proofErr w:type="spellStart"/>
+      <w:r>
+        <w:t>Blynk</w:t>
+      </w:r>
+      <w:proofErr w:type="spellEnd"/>
+      <w:r>
+        <w:t xml:space="preserve"> application.</w:t>
       </w:r>
     </w:p>
     <w:p>
@@ -832,7 +949,15 @@
         <w:spacing w:line="240" w:lineRule="auto"/>
       </w:pPr>
       <w:r>
-        <w:t>Today we tried to fix the connection between the ESP and Blynk to no avail. The assumed issue is the power source, so we will try to provide power to the ESP without using the 3.3v pin from the Arduino.</w:t>
+        <w:t xml:space="preserve">Today we tried to fix the connection between the ESP and </w:t>
+      </w:r>
+      <w:proofErr w:type="spellStart"/>
+      <w:r>
+        <w:t>Blynk</w:t>
+      </w:r>
+      <w:proofErr w:type="spellEnd"/>
+      <w:r>
+        <w:t xml:space="preserve"> to no avail. The assumed issue is the power source, so we will try to provide power to the ESP without using the 3.3v pin from the Arduino.</w:t>
       </w:r>
     </w:p>
     <w:p>
@@ -918,28 +1043,109 @@
         <w:spacing w:line="240" w:lineRule="auto"/>
       </w:pPr>
       <w:r>
-        <w:t>By adding some code into our thing and inserting the AT commands in the setup, we were able to get Blynk to connect for a split second.</w:t>
-      </w:r>
-    </w:p>
-    <w:p>
-      <w:pPr>
-        <w:spacing w:line="240" w:lineRule="auto"/>
-      </w:pPr>
-    </w:p>
-    <w:p>
-      <w:pPr>
-        <w:spacing w:line="240" w:lineRule="auto"/>
-      </w:pPr>
-      <w:r>
-        <w:t>PRGORESSES.</w:t>
-      </w:r>
-    </w:p>
-    <w:p>
-      <w:pPr>
-        <w:spacing w:line="240" w:lineRule="auto"/>
-      </w:pPr>
+        <w:t xml:space="preserve">By adding some code into our thing and inserting the AT commands in the setup, we were able to get </w:t>
+      </w:r>
+      <w:proofErr w:type="spellStart"/>
+      <w:r>
+        <w:t>Blynk</w:t>
+      </w:r>
+      <w:proofErr w:type="spellEnd"/>
+      <w:r>
+        <w:t xml:space="preserve"> to connect for a split second.</w:t>
+      </w:r>
+    </w:p>
+    <w:p>
+      <w:pPr>
+        <w:spacing w:line="240" w:lineRule="auto"/>
+      </w:pPr>
+      <w:r>
+        <w:t>Furthermore, I updated our circuit schematic to reflect the changes we made.</w:t>
+      </w:r>
+    </w:p>
+    <w:p>
+      <w:pPr>
+        <w:spacing w:line="240" w:lineRule="auto"/>
+      </w:pPr>
+      <w:r>
+        <w:t>The first major change was to switch the 3.3v wire to the 5v wire, however the grove ultrasonic ranger also took advantage of this pin, so I updated the ranger’s wire to connect to the breadboard pin right next to the 5v wire.</w:t>
+      </w:r>
+    </w:p>
+    <w:p>
+      <w:pPr>
+        <w:spacing w:line="240" w:lineRule="auto"/>
+      </w:pPr>
+      <w:r>
+        <w:t>The second major change was switching the RX/TX wires connecting from the ESP8266 to pins 10 and 11.</w:t>
+      </w:r>
       <w:bookmarkStart w:id="0" w:name="_GoBack"/>
       <w:bookmarkEnd w:id="0"/>
+    </w:p>
+    <w:p>
+      <w:pPr>
+        <w:spacing w:line="240" w:lineRule="auto"/>
+      </w:pPr>
+      <w:r>
+        <w:t xml:space="preserve">Overall this makes for a neater schematic as it reduced one of the wires necessary, but it does mean that the grove ultrasonic ranger </w:t>
+      </w:r>
+      <w:proofErr w:type="gramStart"/>
+      <w:r>
+        <w:t>has to</w:t>
+      </w:r>
+      <w:proofErr w:type="gramEnd"/>
+      <w:r>
+        <w:t xml:space="preserve"> be connected to the breadboard directly as well instead of just the Arduino Uno.</w:t>
+      </w:r>
+    </w:p>
+    <w:p>
+      <w:pPr>
+        <w:spacing w:line="240" w:lineRule="auto"/>
+      </w:pPr>
+      <w:r>
+        <w:rPr>
+          <w:noProof/>
+        </w:rPr>
+        <w:drawing>
+          <wp:inline distT="0" distB="0" distL="0" distR="0" wp14:anchorId="75B0B3B5" wp14:editId="5460444E">
+            <wp:extent cx="5578324" cy="3779848"/>
+            <wp:effectExtent l="0" t="0" r="3810" b="0"/>
+            <wp:docPr id="4" name="Picture 4"/>
+            <wp:cNvGraphicFramePr>
+              <a:graphicFrameLocks xmlns:a="http://schemas.openxmlformats.org/drawingml/2006/main" noChangeAspect="1"/>
+            </wp:cNvGraphicFramePr>
+            <a:graphic xmlns:a="http://schemas.openxmlformats.org/drawingml/2006/main">
+              <a:graphicData uri="http://schemas.openxmlformats.org/drawingml/2006/picture">
+                <pic:pic xmlns:pic="http://schemas.openxmlformats.org/drawingml/2006/picture">
+                  <pic:nvPicPr>
+                    <pic:cNvPr id="4" name="Trash-can-circuit-schematic_bb.png"/>
+                    <pic:cNvPicPr/>
+                  </pic:nvPicPr>
+                  <pic:blipFill>
+                    <a:blip r:embed="rId19" cstate="print">
+                      <a:extLst>
+                        <a:ext uri="{28A0092B-C50C-407E-A947-70E740481C1C}">
+                          <a14:useLocalDpi xmlns:a14="http://schemas.microsoft.com/office/drawing/2010/main" val="0"/>
+                        </a:ext>
+                      </a:extLst>
+                    </a:blip>
+                    <a:stretch>
+                      <a:fillRect/>
+                    </a:stretch>
+                  </pic:blipFill>
+                  <pic:spPr>
+                    <a:xfrm>
+                      <a:off x="0" y="0"/>
+                      <a:ext cx="5578324" cy="3779848"/>
+                    </a:xfrm>
+                    <a:prstGeom prst="rect">
+                      <a:avLst/>
+                    </a:prstGeom>
+                  </pic:spPr>
+                </pic:pic>
+              </a:graphicData>
+            </a:graphic>
+          </wp:inline>
+        </w:drawing>
+      </w:r>
     </w:p>
     <w:sectPr>
       <w:pgSz w:w="12240" w:h="15840"/>

</xml_diff>